<commit_message>
:ambulance: Catch bug equipage
</commit_message>
<xml_diff>
--- a/Evaluation 1/ExplicationsInfosBateau.docx
+++ b/Evaluation 1/ExplicationsInfosBateau.docx
@@ -11,6 +11,507 @@
       </w:r>
     </w:p>
     <w:p>
+      <w:pPr>
+        <w:jc w:val="center"/>
+      </w:pPr>
+      <w:r>
+        <w:rPr>
+          <w:noProof/>
+        </w:rPr>
+        <w:drawing>
+          <wp:inline distT="0" distB="0" distL="0" distR="0" wp14:anchorId="4ACF8E1A" wp14:editId="178B4FBE">
+            <wp:extent cx="4410075" cy="4724400"/>
+            <wp:effectExtent l="0" t="0" r="9525" b="0"/>
+            <wp:docPr id="1" name="Image 1"/>
+            <wp:cNvGraphicFramePr>
+              <a:graphicFrameLocks xmlns:a="http://schemas.openxmlformats.org/drawingml/2006/main" noChangeAspect="1"/>
+            </wp:cNvGraphicFramePr>
+            <a:graphic xmlns:a="http://schemas.openxmlformats.org/drawingml/2006/main">
+              <a:graphicData uri="http://schemas.openxmlformats.org/drawingml/2006/picture">
+                <pic:pic xmlns:pic="http://schemas.openxmlformats.org/drawingml/2006/picture">
+                  <pic:nvPicPr>
+                    <pic:cNvPr id="1" name=""/>
+                    <pic:cNvPicPr/>
+                  </pic:nvPicPr>
+                  <pic:blipFill>
+                    <a:blip r:embed="rId5"/>
+                    <a:stretch>
+                      <a:fillRect/>
+                    </a:stretch>
+                  </pic:blipFill>
+                  <pic:spPr>
+                    <a:xfrm>
+                      <a:off x="0" y="0"/>
+                      <a:ext cx="4410075" cy="4724400"/>
+                    </a:xfrm>
+                    <a:prstGeom prst="rect">
+                      <a:avLst/>
+                    </a:prstGeom>
+                  </pic:spPr>
+                </pic:pic>
+              </a:graphicData>
+            </a:graphic>
+          </wp:inline>
+        </w:drawing>
+      </w:r>
+    </w:p>
+    <w:p>
+      <w:r>
+        <w:t>Mon objet Equipage est créé lorsque je clique sur le bouton amarré en ayant sélectionner un bateau dans la liste des bateaux en entrées.</w:t>
+      </w:r>
+    </w:p>
+    <w:p>
+      <w:pPr>
+        <w:jc w:val="center"/>
+      </w:pPr>
+      <w:r>
+        <w:rPr>
+          <w:noProof/>
+        </w:rPr>
+        <w:drawing>
+          <wp:inline distT="0" distB="0" distL="0" distR="0" wp14:anchorId="28F744C1" wp14:editId="311557F0">
+            <wp:extent cx="2247900" cy="247650"/>
+            <wp:effectExtent l="0" t="0" r="0" b="0"/>
+            <wp:docPr id="2" name="Image 2"/>
+            <wp:cNvGraphicFramePr>
+              <a:graphicFrameLocks xmlns:a="http://schemas.openxmlformats.org/drawingml/2006/main" noChangeAspect="1"/>
+            </wp:cNvGraphicFramePr>
+            <a:graphic xmlns:a="http://schemas.openxmlformats.org/drawingml/2006/main">
+              <a:graphicData uri="http://schemas.openxmlformats.org/drawingml/2006/picture">
+                <pic:pic xmlns:pic="http://schemas.openxmlformats.org/drawingml/2006/picture">
+                  <pic:nvPicPr>
+                    <pic:cNvPr id="1" name=""/>
+                    <pic:cNvPicPr/>
+                  </pic:nvPicPr>
+                  <pic:blipFill>
+                    <a:blip r:embed="rId6"/>
+                    <a:stretch>
+                      <a:fillRect/>
+                    </a:stretch>
+                  </pic:blipFill>
+                  <pic:spPr>
+                    <a:xfrm>
+                      <a:off x="0" y="0"/>
+                      <a:ext cx="2247900" cy="247650"/>
+                    </a:xfrm>
+                    <a:prstGeom prst="rect">
+                      <a:avLst/>
+                    </a:prstGeom>
+                  </pic:spPr>
+                </pic:pic>
+              </a:graphicData>
+            </a:graphic>
+          </wp:inline>
+        </w:drawing>
+      </w:r>
+    </w:p>
+    <w:p>
+      <w:pPr>
+        <w:jc w:val="center"/>
+      </w:pPr>
+      <w:r>
+        <w:rPr>
+          <w:noProof/>
+        </w:rPr>
+        <w:drawing>
+          <wp:inline distT="0" distB="0" distL="0" distR="0" wp14:anchorId="2818F937" wp14:editId="44EB34F9">
+            <wp:extent cx="5760720" cy="911225"/>
+            <wp:effectExtent l="0" t="0" r="0" b="3175"/>
+            <wp:docPr id="3" name="Image 3"/>
+            <wp:cNvGraphicFramePr>
+              <a:graphicFrameLocks xmlns:a="http://schemas.openxmlformats.org/drawingml/2006/main" noChangeAspect="1"/>
+            </wp:cNvGraphicFramePr>
+            <a:graphic xmlns:a="http://schemas.openxmlformats.org/drawingml/2006/main">
+              <a:graphicData uri="http://schemas.openxmlformats.org/drawingml/2006/picture">
+                <pic:pic xmlns:pic="http://schemas.openxmlformats.org/drawingml/2006/picture">
+                  <pic:nvPicPr>
+                    <pic:cNvPr id="1" name=""/>
+                    <pic:cNvPicPr/>
+                  </pic:nvPicPr>
+                  <pic:blipFill>
+                    <a:blip r:embed="rId7"/>
+                    <a:stretch>
+                      <a:fillRect/>
+                    </a:stretch>
+                  </pic:blipFill>
+                  <pic:spPr>
+                    <a:xfrm>
+                      <a:off x="0" y="0"/>
+                      <a:ext cx="5760720" cy="911225"/>
+                    </a:xfrm>
+                    <a:prstGeom prst="rect">
+                      <a:avLst/>
+                    </a:prstGeom>
+                  </pic:spPr>
+                </pic:pic>
+              </a:graphicData>
+            </a:graphic>
+          </wp:inline>
+        </w:drawing>
+      </w:r>
+    </w:p>
+    <w:p>
+      <w:r>
+        <w:t xml:space="preserve">Lorsque je clique sur le bouton Equipage, je lance une </w:t>
+      </w:r>
+      <w:proofErr w:type="spellStart"/>
+      <w:r>
+        <w:t>dialog</w:t>
+      </w:r>
+      <w:proofErr w:type="spellEnd"/>
+      <w:r>
+        <w:t xml:space="preserve"> en passant en paramètre mon </w:t>
+      </w:r>
+      <w:r>
+        <w:t xml:space="preserve">objet </w:t>
+      </w:r>
+      <w:r>
+        <w:t>équipage</w:t>
+      </w:r>
+    </w:p>
+    <w:p/>
+    <w:p/>
+    <w:p/>
+    <w:p>
+      <w:pPr>
+        <w:jc w:val="center"/>
+      </w:pPr>
+      <w:r>
+        <w:rPr>
+          <w:noProof/>
+        </w:rPr>
+        <w:lastRenderedPageBreak/>
+        <w:drawing>
+          <wp:inline distT="0" distB="0" distL="0" distR="0" wp14:anchorId="457FDF05" wp14:editId="7B5C218D">
+            <wp:extent cx="5760720" cy="2604770"/>
+            <wp:effectExtent l="0" t="0" r="0" b="5080"/>
+            <wp:docPr id="4" name="Image 4"/>
+            <wp:cNvGraphicFramePr>
+              <a:graphicFrameLocks xmlns:a="http://schemas.openxmlformats.org/drawingml/2006/main" noChangeAspect="1"/>
+            </wp:cNvGraphicFramePr>
+            <a:graphic xmlns:a="http://schemas.openxmlformats.org/drawingml/2006/main">
+              <a:graphicData uri="http://schemas.openxmlformats.org/drawingml/2006/picture">
+                <pic:pic xmlns:pic="http://schemas.openxmlformats.org/drawingml/2006/picture">
+                  <pic:nvPicPr>
+                    <pic:cNvPr id="1" name=""/>
+                    <pic:cNvPicPr/>
+                  </pic:nvPicPr>
+                  <pic:blipFill>
+                    <a:blip r:embed="rId8"/>
+                    <a:stretch>
+                      <a:fillRect/>
+                    </a:stretch>
+                  </pic:blipFill>
+                  <pic:spPr>
+                    <a:xfrm>
+                      <a:off x="0" y="0"/>
+                      <a:ext cx="5760720" cy="2604770"/>
+                    </a:xfrm>
+                    <a:prstGeom prst="rect">
+                      <a:avLst/>
+                    </a:prstGeom>
+                  </pic:spPr>
+                </pic:pic>
+              </a:graphicData>
+            </a:graphic>
+          </wp:inline>
+        </w:drawing>
+      </w:r>
+    </w:p>
+    <w:p>
+      <w:r>
+        <w:t xml:space="preserve">Voici la </w:t>
+      </w:r>
+      <w:r>
+        <w:t>D</w:t>
+      </w:r>
+      <w:r>
+        <w:t>ialog pour insérer des marins dans mon objet équipage</w:t>
+      </w:r>
+    </w:p>
+    <w:p>
+      <w:r>
+        <w:t>Quand j’ajoute un membre, je récupère chaque TextBox :</w:t>
+      </w:r>
+    </w:p>
+    <w:p>
+      <w:pPr>
+        <w:jc w:val="center"/>
+      </w:pPr>
+      <w:r>
+        <w:rPr>
+          <w:noProof/>
+        </w:rPr>
+        <w:drawing>
+          <wp:inline distT="0" distB="0" distL="0" distR="0" wp14:anchorId="2192CDF6" wp14:editId="2CCB473D">
+            <wp:extent cx="5686425" cy="4795727"/>
+            <wp:effectExtent l="0" t="0" r="0" b="5080"/>
+            <wp:docPr id="5" name="Image 5"/>
+            <wp:cNvGraphicFramePr>
+              <a:graphicFrameLocks xmlns:a="http://schemas.openxmlformats.org/drawingml/2006/main" noChangeAspect="1"/>
+            </wp:cNvGraphicFramePr>
+            <a:graphic xmlns:a="http://schemas.openxmlformats.org/drawingml/2006/main">
+              <a:graphicData uri="http://schemas.openxmlformats.org/drawingml/2006/picture">
+                <pic:pic xmlns:pic="http://schemas.openxmlformats.org/drawingml/2006/picture">
+                  <pic:nvPicPr>
+                    <pic:cNvPr id="1" name=""/>
+                    <pic:cNvPicPr/>
+                  </pic:nvPicPr>
+                  <pic:blipFill>
+                    <a:blip r:embed="rId9"/>
+                    <a:stretch>
+                      <a:fillRect/>
+                    </a:stretch>
+                  </pic:blipFill>
+                  <pic:spPr>
+                    <a:xfrm>
+                      <a:off x="0" y="0"/>
+                      <a:ext cx="5704190" cy="4810710"/>
+                    </a:xfrm>
+                    <a:prstGeom prst="rect">
+                      <a:avLst/>
+                    </a:prstGeom>
+                  </pic:spPr>
+                </pic:pic>
+              </a:graphicData>
+            </a:graphic>
+          </wp:inline>
+        </w:drawing>
+      </w:r>
+    </w:p>
+    <w:p>
+      <w:pPr>
+        <w:jc w:val="center"/>
+      </w:pPr>
+    </w:p>
+    <w:p>
+      <w:pPr>
+        <w:jc w:val="center"/>
+      </w:pPr>
+    </w:p>
+    <w:p>
+      <w:pPr>
+        <w:jc w:val="center"/>
+      </w:pPr>
+      <w:r>
+        <w:rPr>
+          <w:noProof/>
+        </w:rPr>
+        <w:lastRenderedPageBreak/>
+        <w:drawing>
+          <wp:anchor distT="0" distB="0" distL="114300" distR="114300" simplePos="0" relativeHeight="251659264" behindDoc="1" locked="0" layoutInCell="1" allowOverlap="1" wp14:anchorId="5FFDE92E" wp14:editId="49C3B784">
+            <wp:simplePos x="0" y="0"/>
+            <wp:positionH relativeFrom="column">
+              <wp:posOffset>671830</wp:posOffset>
+            </wp:positionH>
+            <wp:positionV relativeFrom="paragraph">
+              <wp:posOffset>0</wp:posOffset>
+            </wp:positionV>
+            <wp:extent cx="4410075" cy="6611620"/>
+            <wp:effectExtent l="0" t="0" r="9525" b="0"/>
+            <wp:wrapTight wrapText="bothSides">
+              <wp:wrapPolygon edited="0">
+                <wp:start x="0" y="0"/>
+                <wp:lineTo x="0" y="21534"/>
+                <wp:lineTo x="21553" y="21534"/>
+                <wp:lineTo x="21553" y="0"/>
+                <wp:lineTo x="0" y="0"/>
+              </wp:wrapPolygon>
+            </wp:wrapTight>
+            <wp:docPr id="6" name="Image 6"/>
+            <wp:cNvGraphicFramePr>
+              <a:graphicFrameLocks xmlns:a="http://schemas.openxmlformats.org/drawingml/2006/main" noChangeAspect="1"/>
+            </wp:cNvGraphicFramePr>
+            <a:graphic xmlns:a="http://schemas.openxmlformats.org/drawingml/2006/main">
+              <a:graphicData uri="http://schemas.openxmlformats.org/drawingml/2006/picture">
+                <pic:pic xmlns:pic="http://schemas.openxmlformats.org/drawingml/2006/picture">
+                  <pic:nvPicPr>
+                    <pic:cNvPr id="1" name=""/>
+                    <pic:cNvPicPr/>
+                  </pic:nvPicPr>
+                  <pic:blipFill>
+                    <a:blip r:embed="rId10">
+                      <a:extLst>
+                        <a:ext uri="{28A0092B-C50C-407E-A947-70E740481C1C}">
+                          <a14:useLocalDpi xmlns:a14="http://schemas.microsoft.com/office/drawing/2010/main" val="0"/>
+                        </a:ext>
+                      </a:extLst>
+                    </a:blip>
+                    <a:stretch>
+                      <a:fillRect/>
+                    </a:stretch>
+                  </pic:blipFill>
+                  <pic:spPr>
+                    <a:xfrm>
+                      <a:off x="0" y="0"/>
+                      <a:ext cx="4410075" cy="6611620"/>
+                    </a:xfrm>
+                    <a:prstGeom prst="rect">
+                      <a:avLst/>
+                    </a:prstGeom>
+                  </pic:spPr>
+                </pic:pic>
+              </a:graphicData>
+            </a:graphic>
+          </wp:anchor>
+        </w:drawing>
+      </w:r>
+    </w:p>
+    <w:p>
+      <w:pPr>
+        <w:jc w:val="center"/>
+      </w:pPr>
+      <w:r>
+        <w:rPr>
+          <w:noProof/>
+        </w:rPr>
+        <w:drawing>
+          <wp:anchor distT="0" distB="0" distL="114300" distR="114300" simplePos="0" relativeHeight="251658240" behindDoc="1" locked="0" layoutInCell="1" allowOverlap="1" wp14:anchorId="1C7E4301" wp14:editId="2EFBF8AB">
+            <wp:simplePos x="0" y="0"/>
+            <wp:positionH relativeFrom="margin">
+              <wp:align>center</wp:align>
+            </wp:positionH>
+            <wp:positionV relativeFrom="paragraph">
+              <wp:posOffset>5624830</wp:posOffset>
+            </wp:positionV>
+            <wp:extent cx="4405538" cy="1752600"/>
+            <wp:effectExtent l="0" t="0" r="0" b="0"/>
+            <wp:wrapTight wrapText="bothSides">
+              <wp:wrapPolygon edited="0">
+                <wp:start x="0" y="0"/>
+                <wp:lineTo x="0" y="21365"/>
+                <wp:lineTo x="21485" y="21365"/>
+                <wp:lineTo x="21485" y="0"/>
+                <wp:lineTo x="0" y="0"/>
+              </wp:wrapPolygon>
+            </wp:wrapTight>
+            <wp:docPr id="7" name="Image 7"/>
+            <wp:cNvGraphicFramePr>
+              <a:graphicFrameLocks xmlns:a="http://schemas.openxmlformats.org/drawingml/2006/main" noChangeAspect="1"/>
+            </wp:cNvGraphicFramePr>
+            <a:graphic xmlns:a="http://schemas.openxmlformats.org/drawingml/2006/main">
+              <a:graphicData uri="http://schemas.openxmlformats.org/drawingml/2006/picture">
+                <pic:pic xmlns:pic="http://schemas.openxmlformats.org/drawingml/2006/picture">
+                  <pic:nvPicPr>
+                    <pic:cNvPr id="1" name=""/>
+                    <pic:cNvPicPr/>
+                  </pic:nvPicPr>
+                  <pic:blipFill>
+                    <a:blip r:embed="rId11">
+                      <a:extLst>
+                        <a:ext uri="{28A0092B-C50C-407E-A947-70E740481C1C}">
+                          <a14:useLocalDpi xmlns:a14="http://schemas.microsoft.com/office/drawing/2010/main" val="0"/>
+                        </a:ext>
+                      </a:extLst>
+                    </a:blip>
+                    <a:stretch>
+                      <a:fillRect/>
+                    </a:stretch>
+                  </pic:blipFill>
+                  <pic:spPr>
+                    <a:xfrm>
+                      <a:off x="0" y="0"/>
+                      <a:ext cx="4405538" cy="1752600"/>
+                    </a:xfrm>
+                    <a:prstGeom prst="rect">
+                      <a:avLst/>
+                    </a:prstGeom>
+                  </pic:spPr>
+                </pic:pic>
+              </a:graphicData>
+            </a:graphic>
+          </wp:anchor>
+        </w:drawing>
+      </w:r>
+    </w:p>
+    <w:p/>
+    <w:p/>
+    <w:p/>
+    <w:p/>
+    <w:p/>
+    <w:p/>
+    <w:p/>
+    <w:p/>
+    <w:p/>
+    <w:p/>
+    <w:p/>
+    <w:p/>
+    <w:p/>
+    <w:p/>
+    <w:p/>
+    <w:p/>
+    <w:p/>
+    <w:p/>
+    <w:p/>
+    <w:p/>
+    <w:p/>
+    <w:p/>
+    <w:p/>
+    <w:p/>
+    <w:p/>
+    <w:p/>
+    <w:p>
+      <w:r>
+        <w:t xml:space="preserve">Je vérifie d’abord si la liste d’équipage est vide, si oui, l’utilisateur doit obligatoirement ajouter un capitaine. S’il a </w:t>
+      </w:r>
+      <w:r>
+        <w:t>sélectionné</w:t>
+      </w:r>
+      <w:r>
+        <w:t xml:space="preserve"> la box Capitaine, j’ajoute le capitaine. Si non, j’ouvre un </w:t>
+      </w:r>
+      <w:proofErr w:type="spellStart"/>
+      <w:r>
+        <w:t>MessageDialog</w:t>
+      </w:r>
+      <w:proofErr w:type="spellEnd"/>
+      <w:r>
+        <w:t xml:space="preserve"> avec le message.</w:t>
+      </w:r>
+    </w:p>
+    <w:p>
+      <w:r>
+        <w:lastRenderedPageBreak/>
+        <w:t xml:space="preserve">Si la liste n’est pas </w:t>
+      </w:r>
+      <w:proofErr w:type="spellStart"/>
+      <w:r>
+        <w:t>null</w:t>
+      </w:r>
+      <w:proofErr w:type="spellEnd"/>
+      <w:r>
+        <w:t>, c’est que nous avons déjà notre capitaine, lors d’un autre ajout, je vérifie d’abord le numéro de registre est unique (PK) au sein de la liste (à modifier). Ensuite, je vérifie si la Box qu’il a sélectionné n’est pas celle du capitaine.</w:t>
+      </w:r>
+      <w:r>
+        <w:t xml:space="preserve"> (Capitaine unique, Second unique aussi ??)</w:t>
+      </w:r>
+    </w:p>
+    <w:p>
+      <w:pPr>
+        <w:pStyle w:val="Paragraphedeliste"/>
+        <w:numPr>
+          <w:ilvl w:val="0"/>
+          <w:numId w:val="1"/>
+        </w:numPr>
+      </w:pPr>
+      <w:r>
+        <w:t>Je considère pour le moment que le Capitaine doit être unique au sein d’une liste</w:t>
+      </w:r>
+    </w:p>
+    <w:p>
+      <w:pPr>
+        <w:pStyle w:val="Paragraphedeliste"/>
+        <w:numPr>
+          <w:ilvl w:val="0"/>
+          <w:numId w:val="1"/>
+        </w:numPr>
+      </w:pPr>
+      <w:r>
+        <w:t>Je considère que le capitaine peut avoir 0 ou plusieurs Second</w:t>
+      </w:r>
+      <w:r>
+        <w:t> </w:t>
+      </w:r>
       <w:bookmarkStart w:id="0" w:name="_GoBack"/>
       <w:bookmarkEnd w:id="0"/>
     </w:p>
@@ -22,6 +523,126 @@
     </w:sectPr>
   </w:body>
 </w:document>
+</file>
+
+<file path=word/numbering.xml><?xml version="1.0" encoding="utf-8"?>
+<w:numbering xmlns:wpc="http://schemas.microsoft.com/office/word/2010/wordprocessingCanvas" xmlns:cx="http://schemas.microsoft.com/office/drawing/2014/chartex" xmlns:cx1="http://schemas.microsoft.com/office/drawing/2015/9/8/chartex" xmlns:cx2="http://schemas.microsoft.com/office/drawing/2015/10/21/chartex" xmlns:cx3="http://schemas.microsoft.com/office/drawing/2016/5/9/chartex" xmlns:cx4="http://schemas.microsoft.com/office/drawing/2016/5/10/chartex" xmlns:cx5="http://schemas.microsoft.com/office/drawing/2016/5/11/chartex" xmlns:cx6="http://schemas.microsoft.com/office/drawing/2016/5/12/chartex" xmlns:cx7="http://schemas.microsoft.com/office/drawing/2016/5/13/chartex" xmlns:cx8="http://schemas.microsoft.com/office/drawing/2016/5/14/chartex" xmlns:mc="http://schemas.openxmlformats.org/markup-compatibility/2006" xmlns:aink="http://schemas.microsoft.com/office/drawing/2016/ink" xmlns:am3d="http://schemas.microsoft.com/office/drawing/2017/model3d" xmlns:o="urn:schemas-microsoft-com:office:office" xmlns:r="http://schemas.openxmlformats.org/officeDocument/2006/relationships" xmlns:m="http://schemas.openxmlformats.org/officeDocument/2006/math" xmlns:v="urn:schemas-microsoft-com:vml" xmlns:wp14="http://schemas.microsoft.com/office/word/2010/wordprocessingDrawing" xmlns:wp="http://schemas.openxmlformats.org/drawingml/2006/wordprocessingDrawing" xmlns:w10="urn:schemas-microsoft-com:office:word" xmlns:w="http://schemas.openxmlformats.org/wordprocessingml/2006/main" xmlns:w14="http://schemas.microsoft.com/office/word/2010/wordml" xmlns:w15="http://schemas.microsoft.com/office/word/2012/wordml" xmlns:w16cid="http://schemas.microsoft.com/office/word/2016/wordml/cid" xmlns:w16se="http://schemas.microsoft.com/office/word/2015/wordml/symex" xmlns:wpg="http://schemas.microsoft.com/office/word/2010/wordprocessingGroup" xmlns:wpi="http://schemas.microsoft.com/office/word/2010/wordprocessingInk" xmlns:wne="http://schemas.microsoft.com/office/word/2006/wordml" xmlns:wps="http://schemas.microsoft.com/office/word/2010/wordprocessingShape" mc:Ignorable="w14 w15 w16se w16cid wp14">
+  <w:abstractNum w:abstractNumId="0" w15:restartNumberingAfterBreak="0">
+    <w:nsid w:val="551434C5"/>
+    <w:multiLevelType w:val="hybridMultilevel"/>
+    <w:tmpl w:val="951E2E2C"/>
+    <w:lvl w:ilvl="0" w:tplc="09D0E130">
+      <w:numFmt w:val="bullet"/>
+      <w:lvlText w:val=""/>
+      <w:lvlJc w:val="left"/>
+      <w:pPr>
+        <w:ind w:left="720" w:hanging="360"/>
+      </w:pPr>
+      <w:rPr>
+        <w:rFonts w:ascii="Wingdings" w:eastAsiaTheme="minorHAnsi" w:hAnsi="Wingdings" w:cstheme="minorBidi" w:hint="default"/>
+      </w:rPr>
+    </w:lvl>
+    <w:lvl w:ilvl="1" w:tplc="080C0003" w:tentative="1">
+      <w:start w:val="1"/>
+      <w:numFmt w:val="bullet"/>
+      <w:lvlText w:val="o"/>
+      <w:lvlJc w:val="left"/>
+      <w:pPr>
+        <w:ind w:left="1440" w:hanging="360"/>
+      </w:pPr>
+      <w:rPr>
+        <w:rFonts w:ascii="Courier New" w:hAnsi="Courier New" w:cs="Courier New" w:hint="default"/>
+      </w:rPr>
+    </w:lvl>
+    <w:lvl w:ilvl="2" w:tplc="080C0005" w:tentative="1">
+      <w:start w:val="1"/>
+      <w:numFmt w:val="bullet"/>
+      <w:lvlText w:val=""/>
+      <w:lvlJc w:val="left"/>
+      <w:pPr>
+        <w:ind w:left="2160" w:hanging="360"/>
+      </w:pPr>
+      <w:rPr>
+        <w:rFonts w:ascii="Wingdings" w:hAnsi="Wingdings" w:hint="default"/>
+      </w:rPr>
+    </w:lvl>
+    <w:lvl w:ilvl="3" w:tplc="080C0001" w:tentative="1">
+      <w:start w:val="1"/>
+      <w:numFmt w:val="bullet"/>
+      <w:lvlText w:val=""/>
+      <w:lvlJc w:val="left"/>
+      <w:pPr>
+        <w:ind w:left="2880" w:hanging="360"/>
+      </w:pPr>
+      <w:rPr>
+        <w:rFonts w:ascii="Symbol" w:hAnsi="Symbol" w:hint="default"/>
+      </w:rPr>
+    </w:lvl>
+    <w:lvl w:ilvl="4" w:tplc="080C0003" w:tentative="1">
+      <w:start w:val="1"/>
+      <w:numFmt w:val="bullet"/>
+      <w:lvlText w:val="o"/>
+      <w:lvlJc w:val="left"/>
+      <w:pPr>
+        <w:ind w:left="3600" w:hanging="360"/>
+      </w:pPr>
+      <w:rPr>
+        <w:rFonts w:ascii="Courier New" w:hAnsi="Courier New" w:cs="Courier New" w:hint="default"/>
+      </w:rPr>
+    </w:lvl>
+    <w:lvl w:ilvl="5" w:tplc="080C0005" w:tentative="1">
+      <w:start w:val="1"/>
+      <w:numFmt w:val="bullet"/>
+      <w:lvlText w:val=""/>
+      <w:lvlJc w:val="left"/>
+      <w:pPr>
+        <w:ind w:left="4320" w:hanging="360"/>
+      </w:pPr>
+      <w:rPr>
+        <w:rFonts w:ascii="Wingdings" w:hAnsi="Wingdings" w:hint="default"/>
+      </w:rPr>
+    </w:lvl>
+    <w:lvl w:ilvl="6" w:tplc="080C0001" w:tentative="1">
+      <w:start w:val="1"/>
+      <w:numFmt w:val="bullet"/>
+      <w:lvlText w:val=""/>
+      <w:lvlJc w:val="left"/>
+      <w:pPr>
+        <w:ind w:left="5040" w:hanging="360"/>
+      </w:pPr>
+      <w:rPr>
+        <w:rFonts w:ascii="Symbol" w:hAnsi="Symbol" w:hint="default"/>
+      </w:rPr>
+    </w:lvl>
+    <w:lvl w:ilvl="7" w:tplc="080C0003" w:tentative="1">
+      <w:start w:val="1"/>
+      <w:numFmt w:val="bullet"/>
+      <w:lvlText w:val="o"/>
+      <w:lvlJc w:val="left"/>
+      <w:pPr>
+        <w:ind w:left="5760" w:hanging="360"/>
+      </w:pPr>
+      <w:rPr>
+        <w:rFonts w:ascii="Courier New" w:hAnsi="Courier New" w:cs="Courier New" w:hint="default"/>
+      </w:rPr>
+    </w:lvl>
+    <w:lvl w:ilvl="8" w:tplc="080C0005" w:tentative="1">
+      <w:start w:val="1"/>
+      <w:numFmt w:val="bullet"/>
+      <w:lvlText w:val=""/>
+      <w:lvlJc w:val="left"/>
+      <w:pPr>
+        <w:ind w:left="6480" w:hanging="360"/>
+      </w:pPr>
+      <w:rPr>
+        <w:rFonts w:ascii="Wingdings" w:hAnsi="Wingdings" w:hint="default"/>
+      </w:rPr>
+    </w:lvl>
+  </w:abstractNum>
+  <w:num w:numId="1">
+    <w:abstractNumId w:val="0"/>
+  </w:num>
+</w:numbering>
 </file>
 
 <file path=word/styles.xml><?xml version="1.0" encoding="utf-8"?>
@@ -147,6 +768,7 @@
     <w:lsdException w:name="HTML Sample" w:semiHidden="1" w:unhideWhenUsed="1"/>
     <w:lsdException w:name="HTML Typewriter" w:semiHidden="1" w:unhideWhenUsed="1"/>
     <w:lsdException w:name="HTML Variable" w:semiHidden="1" w:unhideWhenUsed="1"/>
+    <w:lsdException w:name="Normal Table" w:semiHidden="1" w:unhideWhenUsed="1"/>
     <w:lsdException w:name="annotation subject" w:semiHidden="1" w:unhideWhenUsed="1"/>
     <w:lsdException w:name="No List" w:semiHidden="1" w:unhideWhenUsed="1"/>
     <w:lsdException w:name="Outline List 1" w:semiHidden="1" w:unhideWhenUsed="1"/>
@@ -192,9 +814,11 @@
     <w:lsdException w:name="Table Subtle 1" w:semiHidden="1" w:unhideWhenUsed="1"/>
     <w:lsdException w:name="Table Subtle 2" w:semiHidden="1" w:unhideWhenUsed="1"/>
     <w:lsdException w:name="Table Web 1" w:semiHidden="1" w:unhideWhenUsed="1"/>
+    <w:lsdException w:name="Table Web 2" w:semiHidden="1" w:unhideWhenUsed="1"/>
     <w:lsdException w:name="Table Web 3" w:semiHidden="1" w:unhideWhenUsed="1"/>
     <w:lsdException w:name="Balloon Text" w:semiHidden="1" w:unhideWhenUsed="1"/>
     <w:lsdException w:name="Table Grid" w:uiPriority="39"/>
+    <w:lsdException w:name="Table Theme" w:semiHidden="1" w:unhideWhenUsed="1"/>
     <w:lsdException w:name="Placeholder Text" w:semiHidden="1"/>
     <w:lsdException w:name="No Spacing" w:uiPriority="1" w:qFormat="1"/>
     <w:lsdException w:name="Light Shading" w:uiPriority="60"/>
@@ -481,6 +1105,17 @@
       <w:sz w:val="32"/>
       <w:szCs w:val="32"/>
     </w:rPr>
+  </w:style>
+  <w:style w:type="paragraph" w:styleId="Paragraphedeliste">
+    <w:name w:val="List Paragraph"/>
+    <w:basedOn w:val="Normal"/>
+    <w:uiPriority w:val="34"/>
+    <w:qFormat/>
+    <w:rsid w:val="00240E02"/>
+    <w:pPr>
+      <w:ind w:left="720"/>
+      <w:contextualSpacing/>
+    </w:pPr>
   </w:style>
 </w:styles>
 </file>

</xml_diff>